<commit_message>
feat: Dashboard Analytics UX, PWA, micro-animations, tests infrastructure, and various UI improvements
</commit_message>
<xml_diff>
--- a/Anotações e Melhorias.docx
+++ b/Anotações e Melhorias.docx
@@ -1,6 +1,6 @@
 
 <file path=word/document.xml><?xml version="1.0" encoding="utf-8"?>
-<w:document xmlns:wpc="http://schemas.microsoft.com/office/word/2010/wordprocessingCanvas" xmlns:cx="http://schemas.microsoft.com/office/drawing/2014/chartex" xmlns:cx1="http://schemas.microsoft.com/office/drawing/2015/9/8/chartex" xmlns:cx2="http://schemas.microsoft.com/office/drawing/2015/10/21/chartex" xmlns:cx3="http://schemas.microsoft.com/office/drawing/2016/5/9/chartex" xmlns:cx4="http://schemas.microsoft.com/office/drawing/2016/5/10/chartex" xmlns:cx5="http://schemas.microsoft.com/office/drawing/2016/5/11/chartex" xmlns:cx6="http://schemas.microsoft.com/office/drawing/2016/5/12/chartex" xmlns:cx7="http://schemas.microsoft.com/office/drawing/2016/5/13/chartex" xmlns:cx8="http://schemas.microsoft.com/office/drawing/2016/5/14/chartex" xmlns:mc="http://schemas.openxmlformats.org/markup-compatibility/2006" xmlns:aink="http://schemas.microsoft.com/office/drawing/2016/ink" xmlns:am3d="http://schemas.microsoft.com/office/drawing/2017/model3d" xmlns:o="urn:schemas-microsoft-com:office:office" xmlns:r="http://schemas.openxmlformats.org/officeDocument/2006/relationships" xmlns:m="http://schemas.openxmlformats.org/officeDocument/2006/math" xmlns:v="urn:schemas-microsoft-com:vml" xmlns:wp14="http://schemas.microsoft.com/office/word/2010/wordprocessingDrawing" xmlns:wp="http://schemas.openxmlformats.org/drawingml/2006/wordprocessingDrawing" xmlns:w10="urn:schemas-microsoft-com:office:word" xmlns:w="http://schemas.openxmlformats.org/wordprocessingml/2006/main" xmlns:w14="http://schemas.microsoft.com/office/word/2010/wordml" xmlns:w15="http://schemas.microsoft.com/office/word/2012/wordml" xmlns:w16cex="http://schemas.microsoft.com/office/word/2018/wordml/cex" xmlns:w16cid="http://schemas.microsoft.com/office/word/2016/wordml/cid" xmlns:w16="http://schemas.microsoft.com/office/word/2018/wordml" xmlns:w16se="http://schemas.microsoft.com/office/word/2015/wordml/symex" xmlns:wpg="http://schemas.microsoft.com/office/word/2010/wordprocessingGroup" xmlns:wpi="http://schemas.microsoft.com/office/word/2010/wordprocessingInk" xmlns:wne="http://schemas.microsoft.com/office/word/2006/wordml" xmlns:wps="http://schemas.microsoft.com/office/word/2010/wordprocessingShape" mc:Ignorable="w14 w15 w16se w16cid w16 w16cex wp14">
+<w:document xmlns:wpc="http://schemas.microsoft.com/office/word/2010/wordprocessingCanvas" xmlns:cx="http://schemas.microsoft.com/office/drawing/2014/chartex" xmlns:cx1="http://schemas.microsoft.com/office/drawing/2015/9/8/chartex" xmlns:cx2="http://schemas.microsoft.com/office/drawing/2015/10/21/chartex" xmlns:cx3="http://schemas.microsoft.com/office/drawing/2016/5/9/chartex" xmlns:cx4="http://schemas.microsoft.com/office/drawing/2016/5/10/chartex" xmlns:cx5="http://schemas.microsoft.com/office/drawing/2016/5/11/chartex" xmlns:cx6="http://schemas.microsoft.com/office/drawing/2016/5/12/chartex" xmlns:cx7="http://schemas.microsoft.com/office/drawing/2016/5/13/chartex" xmlns:cx8="http://schemas.microsoft.com/office/drawing/2016/5/14/chartex" xmlns:mc="http://schemas.openxmlformats.org/markup-compatibility/2006" xmlns:aink="http://schemas.microsoft.com/office/drawing/2016/ink" xmlns:am3d="http://schemas.microsoft.com/office/drawing/2017/model3d" xmlns:o="urn:schemas-microsoft-com:office:office" xmlns:oel="http://schemas.microsoft.com/office/2019/extlst" xmlns:r="http://schemas.openxmlformats.org/officeDocument/2006/relationships" xmlns:m="http://schemas.openxmlformats.org/officeDocument/2006/math" xmlns:v="urn:schemas-microsoft-com:vml" xmlns:wp14="http://schemas.microsoft.com/office/word/2010/wordprocessingDrawing" xmlns:wp="http://schemas.openxmlformats.org/drawingml/2006/wordprocessingDrawing" xmlns:w10="urn:schemas-microsoft-com:office:word" xmlns:w="http://schemas.openxmlformats.org/wordprocessingml/2006/main" xmlns:w14="http://schemas.microsoft.com/office/word/2010/wordml" xmlns:w15="http://schemas.microsoft.com/office/word/2012/wordml" xmlns:w16cex="http://schemas.microsoft.com/office/word/2018/wordml/cex" xmlns:w16cid="http://schemas.microsoft.com/office/word/2016/wordml/cid" xmlns:w16="http://schemas.microsoft.com/office/word/2018/wordml" xmlns:w16du="http://schemas.microsoft.com/office/word/2023/wordml/word16du" xmlns:w16sdtdh="http://schemas.microsoft.com/office/word/2020/wordml/sdtdatahash" xmlns:w16sdtfl="http://schemas.microsoft.com/office/word/2024/wordml/sdtformatlock" xmlns:w16se="http://schemas.microsoft.com/office/word/2015/wordml/symex" xmlns:wpg="http://schemas.microsoft.com/office/word/2010/wordprocessingGroup" xmlns:wpi="http://schemas.microsoft.com/office/word/2010/wordprocessingInk" xmlns:wne="http://schemas.microsoft.com/office/word/2006/wordml" xmlns:wps="http://schemas.microsoft.com/office/word/2010/wordprocessingShape" mc:Ignorable="w14 w15 w16se w16cid w16 w16cex w16sdtdh w16sdtfl w16du wp14">
   <w:body>
     <w:p>
       <w:r>
@@ -13,7 +13,15 @@
         <w:t>ESS TOKENS</w:t>
       </w:r>
       <w:r>
-        <w:t xml:space="preserve"> (Ina VLNT)</w:t>
+        <w:t xml:space="preserve"> (</w:t>
+      </w:r>
+      <w:proofErr w:type="spellStart"/>
+      <w:r>
+        <w:t>Ina</w:t>
+      </w:r>
+      <w:proofErr w:type="spellEnd"/>
+      <w:r>
+        <w:t xml:space="preserve"> VLNT)</w:t>
       </w:r>
     </w:p>
     <w:p>
@@ -29,53 +37,8 @@
       </w:r>
     </w:p>
     <w:p>
-      <w:pPr>
-        <w:rPr>
-          <w:rFonts w:ascii="Arial" w:hAnsi="Arial" w:cs="Arial"/>
-          <w:color w:val="E2E2E5"/>
-          <w:sz w:val="21"/>
-          <w:szCs w:val="21"/>
-          <w:shd w:val="clear" w:color="auto" w:fill="1F1F1F"/>
-        </w:rPr>
-      </w:pPr>
-      <w:r>
-        <w:t xml:space="preserve">- </w:t>
-      </w:r>
-      <w:r>
-        <w:rPr>
-          <w:rFonts w:ascii="Arial" w:hAnsi="Arial" w:cs="Arial"/>
-          <w:color w:val="E2E2E5"/>
-          <w:sz w:val="21"/>
-          <w:szCs w:val="21"/>
-          <w:shd w:val="clear" w:color="auto" w:fill="1F1F1F"/>
-        </w:rPr>
-        <w:t>Adicione uma notificação visual sutil na dashboard quando um novo recorde de público for atingido em qualquer campus.</w:t>
-      </w:r>
-    </w:p>
-    <w:p>
-      <w:pPr>
-        <w:pStyle w:val="PargrafodaLista"/>
-        <w:numPr>
-          <w:ilvl w:val="0"/>
-          <w:numId w:val="1"/>
-        </w:numPr>
-        <w:rPr>
-          <w:rFonts w:ascii="Arial" w:hAnsi="Arial" w:cs="Arial"/>
-          <w:color w:val="E2E2E5"/>
-          <w:sz w:val="21"/>
-          <w:szCs w:val="21"/>
-          <w:shd w:val="clear" w:color="auto" w:fill="1F1F1F"/>
-        </w:rPr>
-      </w:pPr>
-      <w:r>
-        <w:rPr>
-          <w:rFonts w:ascii="Arial" w:hAnsi="Arial" w:cs="Arial"/>
-          <w:color w:val="E2E2E5"/>
-          <w:sz w:val="21"/>
-          <w:szCs w:val="21"/>
-          <w:shd w:val="clear" w:color="auto" w:fill="1F1F1F"/>
-        </w:rPr>
-        <w:t xml:space="preserve">Logins individuais: </w:t>
+      <w:r>
+        <w:t>- Adicione uma notificação visual sutil na dashboard quando um novo recorde de público for atingido em qualquer campus.</w:t>
       </w:r>
     </w:p>
     <w:p>
@@ -90,16 +53,6 @@
           <w:shd w:val="clear" w:color="auto" w:fill="1F1F1F"/>
         </w:rPr>
       </w:pPr>
-      <w:r>
-        <w:rPr>
-          <w:rFonts w:ascii="Arial" w:hAnsi="Arial" w:cs="Arial"/>
-          <w:color w:val="E2E2E5"/>
-          <w:sz w:val="21"/>
-          <w:szCs w:val="21"/>
-          <w:shd w:val="clear" w:color="auto" w:fill="1F1F1F"/>
-        </w:rPr>
-        <w:t>- eu</w:t>
-      </w:r>
     </w:p>
     <w:p>
       <w:pPr>
@@ -113,16 +66,6 @@
           <w:shd w:val="clear" w:color="auto" w:fill="1F1F1F"/>
         </w:rPr>
       </w:pPr>
-      <w:r>
-        <w:rPr>
-          <w:rFonts w:ascii="Arial" w:hAnsi="Arial" w:cs="Arial"/>
-          <w:color w:val="E2E2E5"/>
-          <w:sz w:val="21"/>
-          <w:szCs w:val="21"/>
-          <w:shd w:val="clear" w:color="auto" w:fill="1F1F1F"/>
-        </w:rPr>
-        <w:t>- pr. Davi</w:t>
-      </w:r>
     </w:p>
     <w:p>
       <w:pPr>
@@ -136,7 +79,11 @@
           <w:shd w:val="clear" w:color="auto" w:fill="1F1F1F"/>
         </w:rPr>
       </w:pPr>
-      <w:r>
+    </w:p>
+    <w:p>
+      <w:pPr>
+        <w:pStyle w:val="PargrafodaLista"/>
+        <w:ind w:left="780"/>
         <w:rPr>
           <w:rFonts w:ascii="Arial" w:hAnsi="Arial" w:cs="Arial"/>
           <w:color w:val="E2E2E5"/>
@@ -144,7 +91,192 @@
           <w:szCs w:val="21"/>
           <w:shd w:val="clear" w:color="auto" w:fill="1F1F1F"/>
         </w:rPr>
-        <w:t>- pastores campus (um pra cada)</w:t>
+      </w:pPr>
+    </w:p>
+    <w:p>
+      <w:r>
+        <w:t xml:space="preserve">LOGINS INDIVIDUAIS: </w:t>
+      </w:r>
+    </w:p>
+    <w:p>
+      <w:r>
+        <w:t xml:space="preserve">- </w:t>
+      </w:r>
+      <w:proofErr w:type="gramStart"/>
+      <w:r>
+        <w:t>eu</w:t>
+      </w:r>
+      <w:proofErr w:type="gramEnd"/>
+      <w:r>
+        <w:t xml:space="preserve"> (</w:t>
+      </w:r>
+      <w:hyperlink r:id="rId5" w:history="1">
+        <w:r>
+          <w:rPr>
+            <w:rStyle w:val="Hyperlink"/>
+          </w:rPr>
+          <w:t>inavoluntariado@gmail.com</w:t>
+        </w:r>
+      </w:hyperlink>
+      <w:r>
+        <w:t xml:space="preserve"> senha: 22022013russo))</w:t>
+      </w:r>
+    </w:p>
+    <w:p>
+      <w:r>
+        <w:t>- pr. Davi</w:t>
+      </w:r>
+      <w:r>
+        <w:t xml:space="preserve"> (</w:t>
+      </w:r>
+      <w:hyperlink r:id="rId6" w:history="1">
+        <w:r>
+          <w:rPr>
+            <w:rStyle w:val="Hyperlink"/>
+          </w:rPr>
+          <w:t>pastordavi@inabrasil.com</w:t>
+        </w:r>
+      </w:hyperlink>
+      <w:r>
+        <w:t xml:space="preserve"> senha: </w:t>
+      </w:r>
+      <w:proofErr w:type="spellStart"/>
+      <w:r>
+        <w:t>pastordavi</w:t>
+      </w:r>
+      <w:proofErr w:type="spellEnd"/>
+      <w:r>
+        <w:t>))</w:t>
+      </w:r>
+    </w:p>
+    <w:p>
+      <w:r>
+        <w:t xml:space="preserve">- </w:t>
+      </w:r>
+      <w:proofErr w:type="gramStart"/>
+      <w:r>
+        <w:t>coordenador</w:t>
+      </w:r>
+      <w:proofErr w:type="gramEnd"/>
+      <w:r>
+        <w:t xml:space="preserve"> </w:t>
+      </w:r>
+      <w:proofErr w:type="spellStart"/>
+      <w:r>
+        <w:t>vlnt</w:t>
+      </w:r>
+      <w:proofErr w:type="spellEnd"/>
+      <w:r>
+        <w:t xml:space="preserve"> (</w:t>
+      </w:r>
+      <w:hyperlink r:id="rId7" w:history="1">
+        <w:r>
+          <w:rPr>
+            <w:rStyle w:val="Hyperlink"/>
+          </w:rPr>
+          <w:t>coordenadorvlnt@inabrasil.com</w:t>
+        </w:r>
+      </w:hyperlink>
+      <w:r>
+        <w:t xml:space="preserve"> senha: </w:t>
+      </w:r>
+      <w:proofErr w:type="spellStart"/>
+      <w:r>
+        <w:t>coordenadorvlnt</w:t>
+      </w:r>
+      <w:proofErr w:type="spellEnd"/>
+      <w:r>
+        <w:t>)</w:t>
+      </w:r>
+    </w:p>
+    <w:p>
+      <w:r>
+        <w:t xml:space="preserve">- </w:t>
+      </w:r>
+      <w:proofErr w:type="spellStart"/>
+      <w:proofErr w:type="gramStart"/>
+      <w:r>
+        <w:t>cambé</w:t>
+      </w:r>
+      <w:proofErr w:type="spellEnd"/>
+      <w:proofErr w:type="gramEnd"/>
+      <w:r>
+        <w:t xml:space="preserve"> (</w:t>
+      </w:r>
+      <w:hyperlink r:id="rId8" w:history="1">
+        <w:r>
+          <w:rPr>
+            <w:rStyle w:val="Hyperlink"/>
+          </w:rPr>
+          <w:t>campuscambe@inabrasil.com</w:t>
+        </w:r>
+      </w:hyperlink>
+      <w:r>
+        <w:t xml:space="preserve"> senha: </w:t>
+      </w:r>
+      <w:proofErr w:type="spellStart"/>
+      <w:r>
+        <w:t>campuscambe</w:t>
+      </w:r>
+      <w:proofErr w:type="spellEnd"/>
+      <w:r>
+        <w:t>)</w:t>
+      </w:r>
+    </w:p>
+    <w:p>
+      <w:r>
+        <w:t xml:space="preserve">- </w:t>
+      </w:r>
+      <w:proofErr w:type="gramStart"/>
+      <w:r>
+        <w:t>zona</w:t>
+      </w:r>
+      <w:proofErr w:type="gramEnd"/>
+      <w:r>
+        <w:t xml:space="preserve"> sul (</w:t>
+      </w:r>
+      <w:hyperlink r:id="rId9" w:history="1">
+        <w:r>
+          <w:rPr>
+            <w:rStyle w:val="Hyperlink"/>
+          </w:rPr>
+          <w:t>campuszonasul@inabrasil.com</w:t>
+        </w:r>
+      </w:hyperlink>
+      <w:r>
+        <w:t xml:space="preserve"> senha: </w:t>
+      </w:r>
+      <w:proofErr w:type="spellStart"/>
+      <w:r>
+        <w:t>campuszonasul</w:t>
+      </w:r>
+      <w:proofErr w:type="spellEnd"/>
+      <w:r>
+        <w:t>)</w:t>
+      </w:r>
+    </w:p>
+    <w:p>
+      <w:r>
+        <w:t>- Ibiporã (</w:t>
+      </w:r>
+      <w:hyperlink r:id="rId10" w:history="1">
+        <w:r>
+          <w:rPr>
+            <w:rStyle w:val="Hyperlink"/>
+          </w:rPr>
+          <w:t>campusibipora@inabrasil.com</w:t>
+        </w:r>
+      </w:hyperlink>
+      <w:r>
+        <w:t xml:space="preserve"> senha: </w:t>
+      </w:r>
+      <w:proofErr w:type="spellStart"/>
+      <w:r>
+        <w:t>campusibipora</w:t>
+      </w:r>
+      <w:proofErr w:type="spellEnd"/>
+      <w:r>
+        <w:t>)</w:t>
       </w:r>
     </w:p>
     <w:p>
@@ -214,7 +346,7 @@
 </file>
 
 <file path=word/numbering.xml><?xml version="1.0" encoding="utf-8"?>
-<w:numbering xmlns:wpc="http://schemas.microsoft.com/office/word/2010/wordprocessingCanvas" xmlns:cx="http://schemas.microsoft.com/office/drawing/2014/chartex" xmlns:cx1="http://schemas.microsoft.com/office/drawing/2015/9/8/chartex" xmlns:cx2="http://schemas.microsoft.com/office/drawing/2015/10/21/chartex" xmlns:cx3="http://schemas.microsoft.com/office/drawing/2016/5/9/chartex" xmlns:cx4="http://schemas.microsoft.com/office/drawing/2016/5/10/chartex" xmlns:cx5="http://schemas.microsoft.com/office/drawing/2016/5/11/chartex" xmlns:cx6="http://schemas.microsoft.com/office/drawing/2016/5/12/chartex" xmlns:cx7="http://schemas.microsoft.com/office/drawing/2016/5/13/chartex" xmlns:cx8="http://schemas.microsoft.com/office/drawing/2016/5/14/chartex" xmlns:mc="http://schemas.openxmlformats.org/markup-compatibility/2006" xmlns:aink="http://schemas.microsoft.com/office/drawing/2016/ink" xmlns:am3d="http://schemas.microsoft.com/office/drawing/2017/model3d" xmlns:o="urn:schemas-microsoft-com:office:office" xmlns:r="http://schemas.openxmlformats.org/officeDocument/2006/relationships" xmlns:m="http://schemas.openxmlformats.org/officeDocument/2006/math" xmlns:v="urn:schemas-microsoft-com:vml" xmlns:wp14="http://schemas.microsoft.com/office/word/2010/wordprocessingDrawing" xmlns:wp="http://schemas.openxmlformats.org/drawingml/2006/wordprocessingDrawing" xmlns:w10="urn:schemas-microsoft-com:office:word" xmlns:w="http://schemas.openxmlformats.org/wordprocessingml/2006/main" xmlns:w14="http://schemas.microsoft.com/office/word/2010/wordml" xmlns:w15="http://schemas.microsoft.com/office/word/2012/wordml" xmlns:w16cex="http://schemas.microsoft.com/office/word/2018/wordml/cex" xmlns:w16cid="http://schemas.microsoft.com/office/word/2016/wordml/cid" xmlns:w16="http://schemas.microsoft.com/office/word/2018/wordml" xmlns:w16se="http://schemas.microsoft.com/office/word/2015/wordml/symex" xmlns:wpg="http://schemas.microsoft.com/office/word/2010/wordprocessingGroup" xmlns:wpi="http://schemas.microsoft.com/office/word/2010/wordprocessingInk" xmlns:wne="http://schemas.microsoft.com/office/word/2006/wordml" xmlns:wps="http://schemas.microsoft.com/office/word/2010/wordprocessingShape" mc:Ignorable="w14 w15 w16se w16cid w16 w16cex wp14">
+<w:numbering xmlns:wpc="http://schemas.microsoft.com/office/word/2010/wordprocessingCanvas" xmlns:cx="http://schemas.microsoft.com/office/drawing/2014/chartex" xmlns:cx1="http://schemas.microsoft.com/office/drawing/2015/9/8/chartex" xmlns:cx2="http://schemas.microsoft.com/office/drawing/2015/10/21/chartex" xmlns:cx3="http://schemas.microsoft.com/office/drawing/2016/5/9/chartex" xmlns:cx4="http://schemas.microsoft.com/office/drawing/2016/5/10/chartex" xmlns:cx5="http://schemas.microsoft.com/office/drawing/2016/5/11/chartex" xmlns:cx6="http://schemas.microsoft.com/office/drawing/2016/5/12/chartex" xmlns:cx7="http://schemas.microsoft.com/office/drawing/2016/5/13/chartex" xmlns:cx8="http://schemas.microsoft.com/office/drawing/2016/5/14/chartex" xmlns:mc="http://schemas.openxmlformats.org/markup-compatibility/2006" xmlns:aink="http://schemas.microsoft.com/office/drawing/2016/ink" xmlns:am3d="http://schemas.microsoft.com/office/drawing/2017/model3d" xmlns:o="urn:schemas-microsoft-com:office:office" xmlns:oel="http://schemas.microsoft.com/office/2019/extlst" xmlns:r="http://schemas.openxmlformats.org/officeDocument/2006/relationships" xmlns:m="http://schemas.openxmlformats.org/officeDocument/2006/math" xmlns:v="urn:schemas-microsoft-com:vml" xmlns:wp14="http://schemas.microsoft.com/office/word/2010/wordprocessingDrawing" xmlns:wp="http://schemas.openxmlformats.org/drawingml/2006/wordprocessingDrawing" xmlns:w10="urn:schemas-microsoft-com:office:word" xmlns:w="http://schemas.openxmlformats.org/wordprocessingml/2006/main" xmlns:w14="http://schemas.microsoft.com/office/word/2010/wordml" xmlns:w15="http://schemas.microsoft.com/office/word/2012/wordml" xmlns:w16cex="http://schemas.microsoft.com/office/word/2018/wordml/cex" xmlns:w16cid="http://schemas.microsoft.com/office/word/2016/wordml/cid" xmlns:w16="http://schemas.microsoft.com/office/word/2018/wordml" xmlns:w16du="http://schemas.microsoft.com/office/word/2023/wordml/word16du" xmlns:w16sdtdh="http://schemas.microsoft.com/office/word/2020/wordml/sdtdatahash" xmlns:w16sdtfl="http://schemas.microsoft.com/office/word/2024/wordml/sdtformatlock" xmlns:w16se="http://schemas.microsoft.com/office/word/2015/wordml/symex" xmlns:wpg="http://schemas.microsoft.com/office/word/2010/wordprocessingGroup" xmlns:wpi="http://schemas.microsoft.com/office/word/2010/wordprocessingInk" xmlns:wne="http://schemas.microsoft.com/office/word/2006/wordml" xmlns:wps="http://schemas.microsoft.com/office/word/2010/wordprocessingShape" mc:Ignorable="w14 w15 w16se w16cid w16 w16cex w16sdtdh w16sdtfl w16du wp14">
   <w:abstractNum w:abstractNumId="0" w15:restartNumberingAfterBreak="0">
     <w:nsid w:val="487E4A6B"/>
     <w:multiLevelType w:val="hybridMultilevel"/>
@@ -328,14 +460,14 @@
       </w:rPr>
     </w:lvl>
   </w:abstractNum>
-  <w:num w:numId="1">
+  <w:num w:numId="1" w16cid:durableId="1991396789">
     <w:abstractNumId w:val="0"/>
   </w:num>
 </w:numbering>
 </file>
 
 <file path=word/styles.xml><?xml version="1.0" encoding="utf-8"?>
-<w:styles xmlns:mc="http://schemas.openxmlformats.org/markup-compatibility/2006" xmlns:r="http://schemas.openxmlformats.org/officeDocument/2006/relationships" xmlns:w="http://schemas.openxmlformats.org/wordprocessingml/2006/main" xmlns:w14="http://schemas.microsoft.com/office/word/2010/wordml" xmlns:w15="http://schemas.microsoft.com/office/word/2012/wordml" xmlns:w16cex="http://schemas.microsoft.com/office/word/2018/wordml/cex" xmlns:w16cid="http://schemas.microsoft.com/office/word/2016/wordml/cid" xmlns:w16="http://schemas.microsoft.com/office/word/2018/wordml" xmlns:w16se="http://schemas.microsoft.com/office/word/2015/wordml/symex" mc:Ignorable="w14 w15 w16se w16cid w16 w16cex">
+<w:styles xmlns:mc="http://schemas.openxmlformats.org/markup-compatibility/2006" xmlns:r="http://schemas.openxmlformats.org/officeDocument/2006/relationships" xmlns:w="http://schemas.openxmlformats.org/wordprocessingml/2006/main" xmlns:w14="http://schemas.microsoft.com/office/word/2010/wordml" xmlns:w15="http://schemas.microsoft.com/office/word/2012/wordml" xmlns:w16cex="http://schemas.microsoft.com/office/word/2018/wordml/cex" xmlns:w16cid="http://schemas.microsoft.com/office/word/2016/wordml/cid" xmlns:w16="http://schemas.microsoft.com/office/word/2018/wordml" xmlns:w16du="http://schemas.microsoft.com/office/word/2023/wordml/word16du" xmlns:w16sdtdh="http://schemas.microsoft.com/office/word/2020/wordml/sdtdatahash" xmlns:w16sdtfl="http://schemas.microsoft.com/office/word/2024/wordml/sdtformatlock" xmlns:w16se="http://schemas.microsoft.com/office/word/2015/wordml/symex" mc:Ignorable="w14 w15 w16se w16cid w16 w16cex w16sdtdh w16sdtfl w16du">
   <w:docDefaults>
     <w:rPrDefault>
       <w:rPr>
@@ -771,6 +903,29 @@
       <w:contextualSpacing/>
     </w:pPr>
   </w:style>
+  <w:style w:type="character" w:styleId="Hyperlink">
+    <w:name w:val="Hyperlink"/>
+    <w:basedOn w:val="Fontepargpadro"/>
+    <w:uiPriority w:val="99"/>
+    <w:unhideWhenUsed/>
+    <w:rsid w:val="00081E18"/>
+    <w:rPr>
+      <w:color w:val="0563C1" w:themeColor="hyperlink"/>
+      <w:u w:val="single"/>
+    </w:rPr>
+  </w:style>
+  <w:style w:type="character" w:styleId="MenoPendente">
+    <w:name w:val="Unresolved Mention"/>
+    <w:basedOn w:val="Fontepargpadro"/>
+    <w:uiPriority w:val="99"/>
+    <w:semiHidden/>
+    <w:unhideWhenUsed/>
+    <w:rsid w:val="00081E18"/>
+    <w:rPr>
+      <w:color w:val="605E5C"/>
+      <w:shd w:val="clear" w:color="auto" w:fill="E1DFDD"/>
+    </w:rPr>
+  </w:style>
 </w:styles>
 </file>
 

</xml_diff>